<commit_message>
fixed comment - section 5
git-svn-id: file://localhost/tmp/svn2git/svn@4096 defb5e50-622e-49ec-a68e-d72c7db87b45
</commit_message>
<xml_diff>
--- a/papers/async-re/async_royal_soc/reviewerscomments.docx
+++ b/papers/async-re/async_royal_soc/reviewerscomments.docx
@@ -1,6 +1,6 @@
 
 <file path=word/document.xml><?xml version="1.0" encoding="utf-8"?>
-<w:document xmlns:mv="urn:schemas-microsoft-com:mac:vml" xmlns:mo="http://schemas.microsoft.com/office/mac/office/2008/main" xmlns:ve="http://schemas.openxmlformats.org/markup-compatibility/2006" xmlns:o="urn:schemas-microsoft-com:office:office" xmlns:r="http://schemas.openxmlformats.org/officeDocument/2006/relationships" xmlns:m="http://schemas.openxmlformats.org/officeDocument/2006/math" xmlns:v="urn:schemas-microsoft-com:vml" xmlns:w10="urn:schemas-microsoft-com:office:word" xmlns:w="http://schemas.openxmlformats.org/wordprocessingml/2006/main" xmlns:wne="http://schemas.microsoft.com/office/word/2006/wordml" xmlns:wp="http://schemas.openxmlformats.org/drawingml/2006/wordprocessingDrawing">
+<w:document xmlns:wpc="http://schemas.microsoft.com/office/word/2010/wordprocessingCanvas" xmlns:mo="http://schemas.microsoft.com/office/mac/office/2008/main" xmlns:mc="http://schemas.openxmlformats.org/markup-compatibility/2006" xmlns:mv="urn:schemas-microsoft-com:mac:vml" xmlns:o="urn:schemas-microsoft-com:office:office" xmlns:r="http://schemas.openxmlformats.org/officeDocument/2006/relationships" xmlns:m="http://schemas.openxmlformats.org/officeDocument/2006/math" xmlns:v="urn:schemas-microsoft-com:vml" xmlns:wp14="http://schemas.microsoft.com/office/word/2010/wordprocessingDrawing" xmlns:wp="http://schemas.openxmlformats.org/drawingml/2006/wordprocessingDrawing" xmlns:w10="urn:schemas-microsoft-com:office:word" xmlns:w="http://schemas.openxmlformats.org/wordprocessingml/2006/main" xmlns:w14="http://schemas.microsoft.com/office/word/2010/wordml" xmlns:wpg="http://schemas.microsoft.com/office/word/2010/wordprocessingGroup" xmlns:wpi="http://schemas.microsoft.com/office/word/2010/wordprocessingInk" xmlns:wne="http://schemas.microsoft.com/office/word/2006/wordml" xmlns:wps="http://schemas.microsoft.com/office/word/2010/wordprocessingShape" mc:Ignorable="w14 wp14">
   <w:body>
     <w:p/>
     <w:tbl>
@@ -15,7 +15,7 @@
           <w:insideH w:val="single" w:sz="4" w:space="0" w:color="auto"/>
           <w:insideV w:val="single" w:sz="4" w:space="0" w:color="auto"/>
         </w:tblBorders>
-        <w:tblLook w:val="0000"/>
+        <w:tblLook w:val="0000" w:firstRow="0" w:lastRow="0" w:firstColumn="0" w:lastColumn="0" w:noHBand="0" w:noVBand="0"/>
       </w:tblPr>
       <w:tblGrid>
         <w:gridCol w:w="707"/>
@@ -86,7 +86,15 @@
           </w:tcPr>
           <w:p>
             <w:r>
-              <w:t>The paper would be improved if the work were better motivated by an example application near the start of the paper (for example, the MD simulation that is used later in the paper). </w:t>
+              <w:t xml:space="preserve">The paper would be improved if the work were </w:t>
+            </w:r>
+            <w:proofErr w:type="gramStart"/>
+            <w:r>
+              <w:t>better</w:t>
+            </w:r>
+            <w:proofErr w:type="gramEnd"/>
+            <w:r>
+              <w:t xml:space="preserve"> motivated by an example application near the start of the paper (for example, the MD simulation that is used later in the paper). </w:t>
             </w:r>
           </w:p>
           <w:p/>
@@ -197,7 +205,15 @@
           </w:tcPr>
           <w:p>
             <w:r>
-              <w:t>When multiple replicas are concurrently searching for a partner to exchange with it is not clear how this is done safely. Even with reverification non-deterministic behavior could still arise if care is not taken.</w:t>
+              <w:t xml:space="preserve">When multiple replicas are concurrently searching for a partner to exchange with it is not clear how this is done safely. Even with </w:t>
+            </w:r>
+            <w:proofErr w:type="spellStart"/>
+            <w:r>
+              <w:t>reverification</w:t>
+            </w:r>
+            <w:proofErr w:type="spellEnd"/>
+            <w:r>
+              <w:t xml:space="preserve"> non-deterministic behavior could still arise if care is not taken.</w:t>
             </w:r>
           </w:p>
         </w:tc>
@@ -224,6 +240,7 @@
           </w:tcPr>
           <w:p>
             <w:r>
+              <w:lastRenderedPageBreak/>
               <w:t>5.</w:t>
             </w:r>
           </w:p>
@@ -269,27 +286,87 @@
                 <w:szCs w:val="20"/>
               </w:rPr>
               <w:br/>
-              <w:t>3) Introduction, line 1, change to "Replica-Exchange (RE)......methods represent a class of algorithms..."</w:t>
-            </w:r>
-            <w:r>
-              <w:rPr>
-                <w:rFonts w:ascii="Arial" w:eastAsia="Times New Roman" w:hAnsi="Arial" w:cs="Times New Roman"/>
-                <w:color w:val="000000"/>
-                <w:sz w:val="20"/>
-                <w:szCs w:val="20"/>
-              </w:rPr>
-              <w:br/>
-              <w:t>4) Introduction, first para: Change "developed against" to "developed within"?</w:t>
-            </w:r>
-            <w:r>
-              <w:rPr>
-                <w:rFonts w:ascii="Arial" w:eastAsia="Times New Roman" w:hAnsi="Arial" w:cs="Times New Roman"/>
-                <w:color w:val="000000"/>
-                <w:sz w:val="20"/>
-                <w:szCs w:val="20"/>
-              </w:rPr>
-              <w:br/>
-              <w:t>5) Introduction, near end of second para: remove "different coordination mechanisms".</w:t>
+              <w:t>3) Introduction, line 1, change to "Replica-Exchange (RE)</w:t>
+            </w:r>
+            <w:proofErr w:type="gramStart"/>
+            <w:r>
+              <w:rPr>
+                <w:rFonts w:ascii="Arial" w:eastAsia="Times New Roman" w:hAnsi="Arial" w:cs="Times New Roman"/>
+                <w:color w:val="000000"/>
+                <w:sz w:val="20"/>
+                <w:szCs w:val="20"/>
+              </w:rPr>
+              <w:t>......</w:t>
+            </w:r>
+            <w:proofErr w:type="gramEnd"/>
+            <w:r>
+              <w:rPr>
+                <w:rFonts w:ascii="Arial" w:eastAsia="Times New Roman" w:hAnsi="Arial" w:cs="Times New Roman"/>
+                <w:color w:val="000000"/>
+                <w:sz w:val="20"/>
+                <w:szCs w:val="20"/>
+              </w:rPr>
+              <w:t>methods represent a class of algorithms..."</w:t>
+            </w:r>
+            <w:r>
+              <w:rPr>
+                <w:rFonts w:ascii="Arial" w:eastAsia="Times New Roman" w:hAnsi="Arial" w:cs="Times New Roman"/>
+                <w:color w:val="000000"/>
+                <w:sz w:val="20"/>
+                <w:szCs w:val="20"/>
+              </w:rPr>
+              <w:br/>
+              <w:t xml:space="preserve">4) Introduction, first </w:t>
+            </w:r>
+            <w:proofErr w:type="spellStart"/>
+            <w:r>
+              <w:rPr>
+                <w:rFonts w:ascii="Arial" w:eastAsia="Times New Roman" w:hAnsi="Arial" w:cs="Times New Roman"/>
+                <w:color w:val="000000"/>
+                <w:sz w:val="20"/>
+                <w:szCs w:val="20"/>
+              </w:rPr>
+              <w:t>para</w:t>
+            </w:r>
+            <w:proofErr w:type="spellEnd"/>
+            <w:r>
+              <w:rPr>
+                <w:rFonts w:ascii="Arial" w:eastAsia="Times New Roman" w:hAnsi="Arial" w:cs="Times New Roman"/>
+                <w:color w:val="000000"/>
+                <w:sz w:val="20"/>
+                <w:szCs w:val="20"/>
+              </w:rPr>
+              <w:t>: Change "developed against" to "developed within"?</w:t>
+            </w:r>
+            <w:r>
+              <w:rPr>
+                <w:rFonts w:ascii="Arial" w:eastAsia="Times New Roman" w:hAnsi="Arial" w:cs="Times New Roman"/>
+                <w:color w:val="000000"/>
+                <w:sz w:val="20"/>
+                <w:szCs w:val="20"/>
+              </w:rPr>
+              <w:br/>
+              <w:t xml:space="preserve">5) Introduction, near end of second </w:t>
+            </w:r>
+            <w:proofErr w:type="spellStart"/>
+            <w:r>
+              <w:rPr>
+                <w:rFonts w:ascii="Arial" w:eastAsia="Times New Roman" w:hAnsi="Arial" w:cs="Times New Roman"/>
+                <w:color w:val="000000"/>
+                <w:sz w:val="20"/>
+                <w:szCs w:val="20"/>
+              </w:rPr>
+              <w:t>para</w:t>
+            </w:r>
+            <w:proofErr w:type="spellEnd"/>
+            <w:r>
+              <w:rPr>
+                <w:rFonts w:ascii="Arial" w:eastAsia="Times New Roman" w:hAnsi="Arial" w:cs="Times New Roman"/>
+                <w:color w:val="000000"/>
+                <w:sz w:val="20"/>
+                <w:szCs w:val="20"/>
+              </w:rPr>
+              <w:t>: remove "different coordination mechanisms".</w:t>
             </w:r>
             <w:r>
               <w:rPr>
@@ -329,97 +406,317 @@
                 <w:szCs w:val="20"/>
               </w:rPr>
               <w:br/>
-              <w:t>9) Last line of page 2: change to "in the asynchronous-centralised case".</w:t>
-            </w:r>
-            <w:r>
-              <w:rPr>
-                <w:rFonts w:ascii="Arial" w:eastAsia="Times New Roman" w:hAnsi="Arial" w:cs="Times New Roman"/>
-                <w:color w:val="000000"/>
-                <w:sz w:val="20"/>
-                <w:szCs w:val="20"/>
-              </w:rPr>
-              <w:br/>
-              <w:t>10) Section 2(b), second para, line 1: change to "For the synchronous RE formulation".</w:t>
-            </w:r>
-            <w:r>
-              <w:rPr>
-                <w:rFonts w:ascii="Arial" w:eastAsia="Times New Roman" w:hAnsi="Arial" w:cs="Times New Roman"/>
-                <w:color w:val="000000"/>
-                <w:sz w:val="20"/>
-                <w:szCs w:val="20"/>
-              </w:rPr>
-              <w:br/>
-              <w:t>11) Section 2(b), third para: omit comma after "consequence".</w:t>
-            </w:r>
-            <w:r>
-              <w:rPr>
-                <w:rFonts w:ascii="Arial" w:eastAsia="Times New Roman" w:hAnsi="Arial" w:cs="Times New Roman"/>
-                <w:color w:val="000000"/>
-                <w:sz w:val="20"/>
-                <w:szCs w:val="20"/>
-              </w:rPr>
-              <w:br/>
-              <w:t>12) Section 2(b), fourth para, line 1: omit "there are".</w:t>
-            </w:r>
-            <w:r>
-              <w:rPr>
-                <w:rFonts w:ascii="Arial" w:eastAsia="Times New Roman" w:hAnsi="Arial" w:cs="Times New Roman"/>
-                <w:color w:val="000000"/>
-                <w:sz w:val="20"/>
-                <w:szCs w:val="20"/>
-              </w:rPr>
-              <w:br/>
-              <w:t>13) Section 3(a), first para, last line: change "the conduction of" to "conducting".</w:t>
-            </w:r>
-            <w:r>
-              <w:rPr>
-                <w:rFonts w:ascii="Arial" w:eastAsia="Times New Roman" w:hAnsi="Arial" w:cs="Times New Roman"/>
-                <w:color w:val="000000"/>
-                <w:sz w:val="20"/>
-                <w:szCs w:val="20"/>
-              </w:rPr>
-              <w:br/>
-              <w:t>14) Section 3(a), second para, line 2: change to "enables the dynamical use of a range of"</w:t>
-            </w:r>
-            <w:r>
-              <w:rPr>
-                <w:rFonts w:ascii="Arial" w:eastAsia="Times New Roman" w:hAnsi="Arial" w:cs="Times New Roman"/>
-                <w:color w:val="000000"/>
-                <w:sz w:val="20"/>
-                <w:szCs w:val="20"/>
-              </w:rPr>
-              <w:br/>
-              <w:t>15) Section 3(a), third para, change "store which is used for" to "store used for".</w:t>
-            </w:r>
-            <w:r>
-              <w:rPr>
-                <w:rFonts w:ascii="Arial" w:eastAsia="Times New Roman" w:hAnsi="Arial" w:cs="Times New Roman"/>
-                <w:color w:val="000000"/>
-                <w:sz w:val="20"/>
-                <w:szCs w:val="20"/>
-              </w:rPr>
-              <w:br/>
-              <w:t>16) Section 3(a), third para, line 6: change to "multiple big-jobs".</w:t>
-            </w:r>
-            <w:r>
-              <w:rPr>
-                <w:rFonts w:ascii="Arial" w:eastAsia="Times New Roman" w:hAnsi="Arial" w:cs="Times New Roman"/>
-                <w:color w:val="000000"/>
-                <w:sz w:val="20"/>
-                <w:szCs w:val="20"/>
-              </w:rPr>
-              <w:br/>
-              <w:t>17) Section 3(b), second para, line 5: change to "has a centralised".</w:t>
-            </w:r>
-            <w:r>
-              <w:rPr>
-                <w:rFonts w:ascii="Arial" w:eastAsia="Times New Roman" w:hAnsi="Arial" w:cs="Times New Roman"/>
-                <w:color w:val="000000"/>
-                <w:sz w:val="20"/>
-                <w:szCs w:val="20"/>
-              </w:rPr>
-              <w:br/>
-              <w:t xml:space="preserve">18) Section 3(b)(ii), second para, line 6/7: change </w:t>
+              <w:t>9) Last line of page 2: change to "in the asynchronous-</w:t>
+            </w:r>
+            <w:proofErr w:type="spellStart"/>
+            <w:r>
+              <w:rPr>
+                <w:rFonts w:ascii="Arial" w:eastAsia="Times New Roman" w:hAnsi="Arial" w:cs="Times New Roman"/>
+                <w:color w:val="000000"/>
+                <w:sz w:val="20"/>
+                <w:szCs w:val="20"/>
+              </w:rPr>
+              <w:t>centralised</w:t>
+            </w:r>
+            <w:proofErr w:type="spellEnd"/>
+            <w:r>
+              <w:rPr>
+                <w:rFonts w:ascii="Arial" w:eastAsia="Times New Roman" w:hAnsi="Arial" w:cs="Times New Roman"/>
+                <w:color w:val="000000"/>
+                <w:sz w:val="20"/>
+                <w:szCs w:val="20"/>
+              </w:rPr>
+              <w:t xml:space="preserve"> case".</w:t>
+            </w:r>
+            <w:r>
+              <w:rPr>
+                <w:rFonts w:ascii="Arial" w:eastAsia="Times New Roman" w:hAnsi="Arial" w:cs="Times New Roman"/>
+                <w:color w:val="000000"/>
+                <w:sz w:val="20"/>
+                <w:szCs w:val="20"/>
+              </w:rPr>
+              <w:br/>
+              <w:t xml:space="preserve">10) Section 2(b), second </w:t>
+            </w:r>
+            <w:proofErr w:type="spellStart"/>
+            <w:r>
+              <w:rPr>
+                <w:rFonts w:ascii="Arial" w:eastAsia="Times New Roman" w:hAnsi="Arial" w:cs="Times New Roman"/>
+                <w:color w:val="000000"/>
+                <w:sz w:val="20"/>
+                <w:szCs w:val="20"/>
+              </w:rPr>
+              <w:t>para</w:t>
+            </w:r>
+            <w:proofErr w:type="spellEnd"/>
+            <w:r>
+              <w:rPr>
+                <w:rFonts w:ascii="Arial" w:eastAsia="Times New Roman" w:hAnsi="Arial" w:cs="Times New Roman"/>
+                <w:color w:val="000000"/>
+                <w:sz w:val="20"/>
+                <w:szCs w:val="20"/>
+              </w:rPr>
+              <w:t>, line 1: change to "For the synchronous RE formulation".</w:t>
+            </w:r>
+            <w:r>
+              <w:rPr>
+                <w:rFonts w:ascii="Arial" w:eastAsia="Times New Roman" w:hAnsi="Arial" w:cs="Times New Roman"/>
+                <w:color w:val="000000"/>
+                <w:sz w:val="20"/>
+                <w:szCs w:val="20"/>
+              </w:rPr>
+              <w:br/>
+              <w:t xml:space="preserve">11) Section 2(b), third </w:t>
+            </w:r>
+            <w:proofErr w:type="spellStart"/>
+            <w:r>
+              <w:rPr>
+                <w:rFonts w:ascii="Arial" w:eastAsia="Times New Roman" w:hAnsi="Arial" w:cs="Times New Roman"/>
+                <w:color w:val="000000"/>
+                <w:sz w:val="20"/>
+                <w:szCs w:val="20"/>
+              </w:rPr>
+              <w:t>para</w:t>
+            </w:r>
+            <w:proofErr w:type="spellEnd"/>
+            <w:r>
+              <w:rPr>
+                <w:rFonts w:ascii="Arial" w:eastAsia="Times New Roman" w:hAnsi="Arial" w:cs="Times New Roman"/>
+                <w:color w:val="000000"/>
+                <w:sz w:val="20"/>
+                <w:szCs w:val="20"/>
+              </w:rPr>
+              <w:t>: omit comma after "consequence".</w:t>
+            </w:r>
+            <w:r>
+              <w:rPr>
+                <w:rFonts w:ascii="Arial" w:eastAsia="Times New Roman" w:hAnsi="Arial" w:cs="Times New Roman"/>
+                <w:color w:val="000000"/>
+                <w:sz w:val="20"/>
+                <w:szCs w:val="20"/>
+              </w:rPr>
+              <w:br/>
+              <w:t xml:space="preserve">12) Section 2(b), fourth </w:t>
+            </w:r>
+            <w:proofErr w:type="spellStart"/>
+            <w:r>
+              <w:rPr>
+                <w:rFonts w:ascii="Arial" w:eastAsia="Times New Roman" w:hAnsi="Arial" w:cs="Times New Roman"/>
+                <w:color w:val="000000"/>
+                <w:sz w:val="20"/>
+                <w:szCs w:val="20"/>
+              </w:rPr>
+              <w:t>para</w:t>
+            </w:r>
+            <w:proofErr w:type="spellEnd"/>
+            <w:r>
+              <w:rPr>
+                <w:rFonts w:ascii="Arial" w:eastAsia="Times New Roman" w:hAnsi="Arial" w:cs="Times New Roman"/>
+                <w:color w:val="000000"/>
+                <w:sz w:val="20"/>
+                <w:szCs w:val="20"/>
+              </w:rPr>
+              <w:t>, line 1: omit "there are".</w:t>
+            </w:r>
+            <w:r>
+              <w:rPr>
+                <w:rFonts w:ascii="Arial" w:eastAsia="Times New Roman" w:hAnsi="Arial" w:cs="Times New Roman"/>
+                <w:color w:val="000000"/>
+                <w:sz w:val="20"/>
+                <w:szCs w:val="20"/>
+              </w:rPr>
+              <w:br/>
+              <w:t xml:space="preserve">13) Section 3(a), first </w:t>
+            </w:r>
+            <w:proofErr w:type="spellStart"/>
+            <w:r>
+              <w:rPr>
+                <w:rFonts w:ascii="Arial" w:eastAsia="Times New Roman" w:hAnsi="Arial" w:cs="Times New Roman"/>
+                <w:color w:val="000000"/>
+                <w:sz w:val="20"/>
+                <w:szCs w:val="20"/>
+              </w:rPr>
+              <w:t>para</w:t>
+            </w:r>
+            <w:proofErr w:type="spellEnd"/>
+            <w:r>
+              <w:rPr>
+                <w:rFonts w:ascii="Arial" w:eastAsia="Times New Roman" w:hAnsi="Arial" w:cs="Times New Roman"/>
+                <w:color w:val="000000"/>
+                <w:sz w:val="20"/>
+                <w:szCs w:val="20"/>
+              </w:rPr>
+              <w:t>, last line: change "the conduction of" to "conducting".</w:t>
+            </w:r>
+            <w:r>
+              <w:rPr>
+                <w:rFonts w:ascii="Arial" w:eastAsia="Times New Roman" w:hAnsi="Arial" w:cs="Times New Roman"/>
+                <w:color w:val="000000"/>
+                <w:sz w:val="20"/>
+                <w:szCs w:val="20"/>
+              </w:rPr>
+              <w:br/>
+              <w:t xml:space="preserve">14) Section 3(a), second </w:t>
+            </w:r>
+            <w:proofErr w:type="spellStart"/>
+            <w:r>
+              <w:rPr>
+                <w:rFonts w:ascii="Arial" w:eastAsia="Times New Roman" w:hAnsi="Arial" w:cs="Times New Roman"/>
+                <w:color w:val="000000"/>
+                <w:sz w:val="20"/>
+                <w:szCs w:val="20"/>
+              </w:rPr>
+              <w:t>para</w:t>
+            </w:r>
+            <w:proofErr w:type="spellEnd"/>
+            <w:r>
+              <w:rPr>
+                <w:rFonts w:ascii="Arial" w:eastAsia="Times New Roman" w:hAnsi="Arial" w:cs="Times New Roman"/>
+                <w:color w:val="000000"/>
+                <w:sz w:val="20"/>
+                <w:szCs w:val="20"/>
+              </w:rPr>
+              <w:t>, line 2: change to "enables the dynamical use of a range of"</w:t>
+            </w:r>
+            <w:r>
+              <w:rPr>
+                <w:rFonts w:ascii="Arial" w:eastAsia="Times New Roman" w:hAnsi="Arial" w:cs="Times New Roman"/>
+                <w:color w:val="000000"/>
+                <w:sz w:val="20"/>
+                <w:szCs w:val="20"/>
+              </w:rPr>
+              <w:br/>
+              <w:t xml:space="preserve">15) Section 3(a), third </w:t>
+            </w:r>
+            <w:proofErr w:type="spellStart"/>
+            <w:r>
+              <w:rPr>
+                <w:rFonts w:ascii="Arial" w:eastAsia="Times New Roman" w:hAnsi="Arial" w:cs="Times New Roman"/>
+                <w:color w:val="000000"/>
+                <w:sz w:val="20"/>
+                <w:szCs w:val="20"/>
+              </w:rPr>
+              <w:t>para</w:t>
+            </w:r>
+            <w:proofErr w:type="spellEnd"/>
+            <w:r>
+              <w:rPr>
+                <w:rFonts w:ascii="Arial" w:eastAsia="Times New Roman" w:hAnsi="Arial" w:cs="Times New Roman"/>
+                <w:color w:val="000000"/>
+                <w:sz w:val="20"/>
+                <w:szCs w:val="20"/>
+              </w:rPr>
+              <w:t>, change "store which is used for" to "store used for".</w:t>
+            </w:r>
+            <w:r>
+              <w:rPr>
+                <w:rFonts w:ascii="Arial" w:eastAsia="Times New Roman" w:hAnsi="Arial" w:cs="Times New Roman"/>
+                <w:color w:val="000000"/>
+                <w:sz w:val="20"/>
+                <w:szCs w:val="20"/>
+              </w:rPr>
+              <w:br/>
+              <w:t xml:space="preserve">16) Section 3(a), third </w:t>
+            </w:r>
+            <w:proofErr w:type="spellStart"/>
+            <w:r>
+              <w:rPr>
+                <w:rFonts w:ascii="Arial" w:eastAsia="Times New Roman" w:hAnsi="Arial" w:cs="Times New Roman"/>
+                <w:color w:val="000000"/>
+                <w:sz w:val="20"/>
+                <w:szCs w:val="20"/>
+              </w:rPr>
+              <w:t>para</w:t>
+            </w:r>
+            <w:proofErr w:type="spellEnd"/>
+            <w:r>
+              <w:rPr>
+                <w:rFonts w:ascii="Arial" w:eastAsia="Times New Roman" w:hAnsi="Arial" w:cs="Times New Roman"/>
+                <w:color w:val="000000"/>
+                <w:sz w:val="20"/>
+                <w:szCs w:val="20"/>
+              </w:rPr>
+              <w:t>, line 6: change to "multiple big-jobs".</w:t>
+            </w:r>
+            <w:r>
+              <w:rPr>
+                <w:rFonts w:ascii="Arial" w:eastAsia="Times New Roman" w:hAnsi="Arial" w:cs="Times New Roman"/>
+                <w:color w:val="000000"/>
+                <w:sz w:val="20"/>
+                <w:szCs w:val="20"/>
+              </w:rPr>
+              <w:br/>
+              <w:t xml:space="preserve">17) Section 3(b), second </w:t>
+            </w:r>
+            <w:proofErr w:type="spellStart"/>
+            <w:r>
+              <w:rPr>
+                <w:rFonts w:ascii="Arial" w:eastAsia="Times New Roman" w:hAnsi="Arial" w:cs="Times New Roman"/>
+                <w:color w:val="000000"/>
+                <w:sz w:val="20"/>
+                <w:szCs w:val="20"/>
+              </w:rPr>
+              <w:t>para</w:t>
+            </w:r>
+            <w:proofErr w:type="spellEnd"/>
+            <w:r>
+              <w:rPr>
+                <w:rFonts w:ascii="Arial" w:eastAsia="Times New Roman" w:hAnsi="Arial" w:cs="Times New Roman"/>
+                <w:color w:val="000000"/>
+                <w:sz w:val="20"/>
+                <w:szCs w:val="20"/>
+              </w:rPr>
+              <w:t xml:space="preserve">, line 5: change to "has a </w:t>
+            </w:r>
+            <w:proofErr w:type="spellStart"/>
+            <w:r>
+              <w:rPr>
+                <w:rFonts w:ascii="Arial" w:eastAsia="Times New Roman" w:hAnsi="Arial" w:cs="Times New Roman"/>
+                <w:color w:val="000000"/>
+                <w:sz w:val="20"/>
+                <w:szCs w:val="20"/>
+              </w:rPr>
+              <w:t>centralised</w:t>
+            </w:r>
+            <w:proofErr w:type="spellEnd"/>
+            <w:r>
+              <w:rPr>
+                <w:rFonts w:ascii="Arial" w:eastAsia="Times New Roman" w:hAnsi="Arial" w:cs="Times New Roman"/>
+                <w:color w:val="000000"/>
+                <w:sz w:val="20"/>
+                <w:szCs w:val="20"/>
+              </w:rPr>
+              <w:t>".</w:t>
+            </w:r>
+            <w:r>
+              <w:rPr>
+                <w:rFonts w:ascii="Arial" w:eastAsia="Times New Roman" w:hAnsi="Arial" w:cs="Times New Roman"/>
+                <w:color w:val="000000"/>
+                <w:sz w:val="20"/>
+                <w:szCs w:val="20"/>
+              </w:rPr>
+              <w:br/>
+              <w:t xml:space="preserve">18) Section 3(b)(ii), second </w:t>
+            </w:r>
+            <w:proofErr w:type="spellStart"/>
+            <w:r>
+              <w:rPr>
+                <w:rFonts w:ascii="Arial" w:eastAsia="Times New Roman" w:hAnsi="Arial" w:cs="Times New Roman"/>
+                <w:color w:val="000000"/>
+                <w:sz w:val="20"/>
+                <w:szCs w:val="20"/>
+              </w:rPr>
+              <w:t>para</w:t>
+            </w:r>
+            <w:proofErr w:type="spellEnd"/>
+            <w:r>
+              <w:rPr>
+                <w:rFonts w:ascii="Arial" w:eastAsia="Times New Roman" w:hAnsi="Arial" w:cs="Times New Roman"/>
+                <w:color w:val="000000"/>
+                <w:sz w:val="20"/>
+                <w:szCs w:val="20"/>
+              </w:rPr>
+              <w:t xml:space="preserve">, line 6/7: change </w:t>
             </w:r>
           </w:p>
         </w:tc>
@@ -460,134 +757,445 @@
                 <w:szCs w:val="20"/>
               </w:rPr>
             </w:pPr>
-            <w:r>
-              <w:rPr>
-                <w:rFonts w:ascii="Arial" w:eastAsia="Times New Roman" w:hAnsi="Arial" w:cs="Times New Roman"/>
-                <w:color w:val="000000"/>
-                <w:sz w:val="20"/>
-                <w:szCs w:val="20"/>
-              </w:rPr>
-              <w:t>to "still in the done state".</w:t>
-            </w:r>
-            <w:r>
-              <w:rPr>
-                <w:rFonts w:ascii="Arial" w:eastAsia="Times New Roman" w:hAnsi="Arial" w:cs="Times New Roman"/>
-                <w:color w:val="000000"/>
-                <w:sz w:val="20"/>
-                <w:szCs w:val="20"/>
-              </w:rPr>
-              <w:br/>
-              <w:t>19) Section 4, first para, line 3: change to "as well as a basic"</w:t>
-            </w:r>
-            <w:r>
-              <w:rPr>
-                <w:rFonts w:ascii="Arial" w:eastAsia="Times New Roman" w:hAnsi="Arial" w:cs="Times New Roman"/>
-                <w:color w:val="000000"/>
-                <w:sz w:val="20"/>
-                <w:szCs w:val="20"/>
-              </w:rPr>
-              <w:br/>
-              <w:t>20) Section 4(b), first para, line 2: change to "is in the synchronisation"</w:t>
-            </w:r>
-            <w:r>
-              <w:rPr>
-                <w:rFonts w:ascii="Arial" w:eastAsia="Times New Roman" w:hAnsi="Arial" w:cs="Times New Roman"/>
-                <w:color w:val="000000"/>
-                <w:sz w:val="20"/>
-                <w:szCs w:val="20"/>
-              </w:rPr>
-              <w:br/>
-              <w:t>21) Section 4(b), third para, line 9: change to "suggests there are between 2 and 4"</w:t>
-            </w:r>
-            <w:r>
-              <w:rPr>
-                <w:rFonts w:ascii="Arial" w:eastAsia="Times New Roman" w:hAnsi="Arial" w:cs="Times New Roman"/>
-                <w:color w:val="000000"/>
-                <w:sz w:val="20"/>
-                <w:szCs w:val="20"/>
-              </w:rPr>
-              <w:br/>
-              <w:t>22) Section 4(b), third para, line 11: change to "increasing numbers of replicas".</w:t>
-            </w:r>
-            <w:r>
-              <w:rPr>
-                <w:rFonts w:ascii="Arial" w:eastAsia="Times New Roman" w:hAnsi="Arial" w:cs="Times New Roman"/>
-                <w:color w:val="000000"/>
-                <w:sz w:val="20"/>
-                <w:szCs w:val="20"/>
-              </w:rPr>
-              <w:br/>
-              <w:t>23) Section 4(c), first para, last line: change to "in these cases"</w:t>
-            </w:r>
-            <w:r>
-              <w:rPr>
-                <w:rFonts w:ascii="Arial" w:eastAsia="Times New Roman" w:hAnsi="Arial" w:cs="Times New Roman"/>
-                <w:color w:val="000000"/>
-                <w:sz w:val="20"/>
-                <w:szCs w:val="20"/>
-              </w:rPr>
-              <w:br/>
-              <w:t>24) Section 5(a), first para, last line: "the" is repeated"</w:t>
-            </w:r>
-            <w:r>
-              <w:rPr>
-                <w:rFonts w:ascii="Arial" w:eastAsia="Times New Roman" w:hAnsi="Arial" w:cs="Times New Roman"/>
-                <w:color w:val="000000"/>
-                <w:sz w:val="20"/>
-                <w:szCs w:val="20"/>
-              </w:rPr>
-              <w:br/>
-              <w:t>25) Section 5(a), second para, line 2: change to "exchanges to replicas"</w:t>
-            </w:r>
-            <w:r>
-              <w:rPr>
-                <w:rFonts w:ascii="Arial" w:eastAsia="Times New Roman" w:hAnsi="Arial" w:cs="Times New Roman"/>
-                <w:color w:val="000000"/>
-                <w:sz w:val="20"/>
-                <w:szCs w:val="20"/>
-              </w:rPr>
-              <w:br/>
-              <w:t>26) Section 5(a), last para, last line: "the" is repeated"</w:t>
-            </w:r>
-            <w:r>
-              <w:rPr>
-                <w:rFonts w:ascii="Arial" w:eastAsia="Times New Roman" w:hAnsi="Arial" w:cs="Times New Roman"/>
-                <w:color w:val="000000"/>
-                <w:sz w:val="20"/>
-                <w:szCs w:val="20"/>
-              </w:rPr>
-              <w:br/>
-              <w:t>27) Section 5(b), first para, line 1: change to "of the asynchronous"</w:t>
-            </w:r>
-            <w:r>
-              <w:rPr>
-                <w:rFonts w:ascii="Arial" w:eastAsia="Times New Roman" w:hAnsi="Arial" w:cs="Times New Roman"/>
-                <w:color w:val="000000"/>
-                <w:sz w:val="20"/>
-                <w:szCs w:val="20"/>
-              </w:rPr>
-              <w:br/>
-              <w:t>28) Section 6, first para, line 1: change to "Following theoretical underpinnings (Li and Parashar 2007, Gallicchio et al. 2008), in this paper..."</w:t>
-            </w:r>
-            <w:r>
-              <w:rPr>
-                <w:rFonts w:ascii="Arial" w:eastAsia="Times New Roman" w:hAnsi="Arial" w:cs="Times New Roman"/>
-                <w:color w:val="000000"/>
-                <w:sz w:val="20"/>
-                <w:szCs w:val="20"/>
-              </w:rPr>
-              <w:br/>
-              <w:t>29) Section 6, second para, line 2: change "enable" to "enables"</w:t>
-            </w:r>
-            <w:r>
-              <w:rPr>
-                <w:rFonts w:ascii="Arial" w:eastAsia="Times New Roman" w:hAnsi="Arial" w:cs="Times New Roman"/>
-                <w:color w:val="000000"/>
-                <w:sz w:val="20"/>
-                <w:szCs w:val="20"/>
-              </w:rPr>
-              <w:br/>
-              <w:t>30) Section 6, second para, line 5: change "out weight" to "outweigh".</w:t>
+            <w:proofErr w:type="gramStart"/>
+            <w:r>
+              <w:rPr>
+                <w:rFonts w:ascii="Arial" w:eastAsia="Times New Roman" w:hAnsi="Arial" w:cs="Times New Roman"/>
+                <w:color w:val="000000"/>
+                <w:sz w:val="20"/>
+                <w:szCs w:val="20"/>
+              </w:rPr>
+              <w:t>to</w:t>
+            </w:r>
+            <w:proofErr w:type="gramEnd"/>
+            <w:r>
+              <w:rPr>
+                <w:rFonts w:ascii="Arial" w:eastAsia="Times New Roman" w:hAnsi="Arial" w:cs="Times New Roman"/>
+                <w:color w:val="000000"/>
+                <w:sz w:val="20"/>
+                <w:szCs w:val="20"/>
+              </w:rPr>
+              <w:t xml:space="preserve"> "still in the done state".</w:t>
+            </w:r>
+            <w:r>
+              <w:rPr>
+                <w:rFonts w:ascii="Arial" w:eastAsia="Times New Roman" w:hAnsi="Arial" w:cs="Times New Roman"/>
+                <w:color w:val="000000"/>
+                <w:sz w:val="20"/>
+                <w:szCs w:val="20"/>
+              </w:rPr>
+              <w:br/>
+              <w:t xml:space="preserve">19) Section 4, first </w:t>
+            </w:r>
+            <w:proofErr w:type="spellStart"/>
+            <w:r>
+              <w:rPr>
+                <w:rFonts w:ascii="Arial" w:eastAsia="Times New Roman" w:hAnsi="Arial" w:cs="Times New Roman"/>
+                <w:color w:val="000000"/>
+                <w:sz w:val="20"/>
+                <w:szCs w:val="20"/>
+              </w:rPr>
+              <w:t>para</w:t>
+            </w:r>
+            <w:proofErr w:type="spellEnd"/>
+            <w:r>
+              <w:rPr>
+                <w:rFonts w:ascii="Arial" w:eastAsia="Times New Roman" w:hAnsi="Arial" w:cs="Times New Roman"/>
+                <w:color w:val="000000"/>
+                <w:sz w:val="20"/>
+                <w:szCs w:val="20"/>
+              </w:rPr>
+              <w:t>, line 3: change to "as well as a basic"</w:t>
+            </w:r>
+            <w:r>
+              <w:rPr>
+                <w:rFonts w:ascii="Arial" w:eastAsia="Times New Roman" w:hAnsi="Arial" w:cs="Times New Roman"/>
+                <w:color w:val="000000"/>
+                <w:sz w:val="20"/>
+                <w:szCs w:val="20"/>
+              </w:rPr>
+              <w:br/>
+              <w:t xml:space="preserve">20) Section 4(b), first </w:t>
+            </w:r>
+            <w:proofErr w:type="spellStart"/>
+            <w:r>
+              <w:rPr>
+                <w:rFonts w:ascii="Arial" w:eastAsia="Times New Roman" w:hAnsi="Arial" w:cs="Times New Roman"/>
+                <w:color w:val="000000"/>
+                <w:sz w:val="20"/>
+                <w:szCs w:val="20"/>
+              </w:rPr>
+              <w:t>para</w:t>
+            </w:r>
+            <w:proofErr w:type="spellEnd"/>
+            <w:r>
+              <w:rPr>
+                <w:rFonts w:ascii="Arial" w:eastAsia="Times New Roman" w:hAnsi="Arial" w:cs="Times New Roman"/>
+                <w:color w:val="000000"/>
+                <w:sz w:val="20"/>
+                <w:szCs w:val="20"/>
+              </w:rPr>
+              <w:t xml:space="preserve">, line 2: change to "is in the </w:t>
+            </w:r>
+            <w:proofErr w:type="spellStart"/>
+            <w:r>
+              <w:rPr>
+                <w:rFonts w:ascii="Arial" w:eastAsia="Times New Roman" w:hAnsi="Arial" w:cs="Times New Roman"/>
+                <w:color w:val="000000"/>
+                <w:sz w:val="20"/>
+                <w:szCs w:val="20"/>
+              </w:rPr>
+              <w:t>synchronisation</w:t>
+            </w:r>
+            <w:proofErr w:type="spellEnd"/>
+            <w:r>
+              <w:rPr>
+                <w:rFonts w:ascii="Arial" w:eastAsia="Times New Roman" w:hAnsi="Arial" w:cs="Times New Roman"/>
+                <w:color w:val="000000"/>
+                <w:sz w:val="20"/>
+                <w:szCs w:val="20"/>
+              </w:rPr>
+              <w:t>"</w:t>
+            </w:r>
+            <w:r>
+              <w:rPr>
+                <w:rFonts w:ascii="Arial" w:eastAsia="Times New Roman" w:hAnsi="Arial" w:cs="Times New Roman"/>
+                <w:color w:val="000000"/>
+                <w:sz w:val="20"/>
+                <w:szCs w:val="20"/>
+              </w:rPr>
+              <w:br/>
+              <w:t xml:space="preserve">21) Section 4(b), third </w:t>
+            </w:r>
+            <w:proofErr w:type="spellStart"/>
+            <w:r>
+              <w:rPr>
+                <w:rFonts w:ascii="Arial" w:eastAsia="Times New Roman" w:hAnsi="Arial" w:cs="Times New Roman"/>
+                <w:color w:val="000000"/>
+                <w:sz w:val="20"/>
+                <w:szCs w:val="20"/>
+              </w:rPr>
+              <w:t>para</w:t>
+            </w:r>
+            <w:proofErr w:type="spellEnd"/>
+            <w:r>
+              <w:rPr>
+                <w:rFonts w:ascii="Arial" w:eastAsia="Times New Roman" w:hAnsi="Arial" w:cs="Times New Roman"/>
+                <w:color w:val="000000"/>
+                <w:sz w:val="20"/>
+                <w:szCs w:val="20"/>
+              </w:rPr>
+              <w:t>, line 9: change to "suggests there are between 2 and 4"</w:t>
+            </w:r>
+            <w:r>
+              <w:rPr>
+                <w:rFonts w:ascii="Arial" w:eastAsia="Times New Roman" w:hAnsi="Arial" w:cs="Times New Roman"/>
+                <w:color w:val="000000"/>
+                <w:sz w:val="20"/>
+                <w:szCs w:val="20"/>
+              </w:rPr>
+              <w:br/>
+              <w:t xml:space="preserve">22) Section 4(b), third </w:t>
+            </w:r>
+            <w:proofErr w:type="spellStart"/>
+            <w:r>
+              <w:rPr>
+                <w:rFonts w:ascii="Arial" w:eastAsia="Times New Roman" w:hAnsi="Arial" w:cs="Times New Roman"/>
+                <w:color w:val="000000"/>
+                <w:sz w:val="20"/>
+                <w:szCs w:val="20"/>
+              </w:rPr>
+              <w:t>para</w:t>
+            </w:r>
+            <w:proofErr w:type="spellEnd"/>
+            <w:r>
+              <w:rPr>
+                <w:rFonts w:ascii="Arial" w:eastAsia="Times New Roman" w:hAnsi="Arial" w:cs="Times New Roman"/>
+                <w:color w:val="000000"/>
+                <w:sz w:val="20"/>
+                <w:szCs w:val="20"/>
+              </w:rPr>
+              <w:t>, line 11: change to "increasing numbers of replicas".</w:t>
+            </w:r>
+            <w:r>
+              <w:rPr>
+                <w:rFonts w:ascii="Arial" w:eastAsia="Times New Roman" w:hAnsi="Arial" w:cs="Times New Roman"/>
+                <w:color w:val="000000"/>
+                <w:sz w:val="20"/>
+                <w:szCs w:val="20"/>
+              </w:rPr>
+              <w:br/>
+              <w:t xml:space="preserve">23) Section 4(c), first </w:t>
+            </w:r>
+            <w:proofErr w:type="spellStart"/>
+            <w:r>
+              <w:rPr>
+                <w:rFonts w:ascii="Arial" w:eastAsia="Times New Roman" w:hAnsi="Arial" w:cs="Times New Roman"/>
+                <w:color w:val="000000"/>
+                <w:sz w:val="20"/>
+                <w:szCs w:val="20"/>
+              </w:rPr>
+              <w:t>para</w:t>
+            </w:r>
+            <w:proofErr w:type="spellEnd"/>
+            <w:r>
+              <w:rPr>
+                <w:rFonts w:ascii="Arial" w:eastAsia="Times New Roman" w:hAnsi="Arial" w:cs="Times New Roman"/>
+                <w:color w:val="000000"/>
+                <w:sz w:val="20"/>
+                <w:szCs w:val="20"/>
+              </w:rPr>
+              <w:t>, last line: change to "in these cases"</w:t>
+            </w:r>
+            <w:r>
+              <w:rPr>
+                <w:rFonts w:ascii="Arial" w:eastAsia="Times New Roman" w:hAnsi="Arial" w:cs="Times New Roman"/>
+                <w:color w:val="000000"/>
+                <w:sz w:val="20"/>
+                <w:szCs w:val="20"/>
+              </w:rPr>
+              <w:br/>
+              <w:t xml:space="preserve">24) Section 5(a), first </w:t>
+            </w:r>
+            <w:proofErr w:type="spellStart"/>
+            <w:r>
+              <w:rPr>
+                <w:rFonts w:ascii="Arial" w:eastAsia="Times New Roman" w:hAnsi="Arial" w:cs="Times New Roman"/>
+                <w:color w:val="000000"/>
+                <w:sz w:val="20"/>
+                <w:szCs w:val="20"/>
+              </w:rPr>
+              <w:t>para</w:t>
+            </w:r>
+            <w:proofErr w:type="spellEnd"/>
+            <w:r>
+              <w:rPr>
+                <w:rFonts w:ascii="Arial" w:eastAsia="Times New Roman" w:hAnsi="Arial" w:cs="Times New Roman"/>
+                <w:color w:val="000000"/>
+                <w:sz w:val="20"/>
+                <w:szCs w:val="20"/>
+              </w:rPr>
+              <w:t>, last line: "the" is repeated"</w:t>
+            </w:r>
+            <w:r>
+              <w:rPr>
+                <w:rFonts w:ascii="Arial" w:eastAsia="Times New Roman" w:hAnsi="Arial" w:cs="Times New Roman"/>
+                <w:color w:val="000000"/>
+                <w:sz w:val="20"/>
+                <w:szCs w:val="20"/>
+              </w:rPr>
+              <w:br/>
+              <w:t xml:space="preserve">25) Section 5(a), second </w:t>
+            </w:r>
+            <w:proofErr w:type="spellStart"/>
+            <w:r>
+              <w:rPr>
+                <w:rFonts w:ascii="Arial" w:eastAsia="Times New Roman" w:hAnsi="Arial" w:cs="Times New Roman"/>
+                <w:color w:val="000000"/>
+                <w:sz w:val="20"/>
+                <w:szCs w:val="20"/>
+              </w:rPr>
+              <w:t>para</w:t>
+            </w:r>
+            <w:proofErr w:type="spellEnd"/>
+            <w:r>
+              <w:rPr>
+                <w:rFonts w:ascii="Arial" w:eastAsia="Times New Roman" w:hAnsi="Arial" w:cs="Times New Roman"/>
+                <w:color w:val="000000"/>
+                <w:sz w:val="20"/>
+                <w:szCs w:val="20"/>
+              </w:rPr>
+              <w:t>, line 2: change to "exchanges to replicas"</w:t>
+            </w:r>
+            <w:r>
+              <w:rPr>
+                <w:rFonts w:ascii="Arial" w:eastAsia="Times New Roman" w:hAnsi="Arial" w:cs="Times New Roman"/>
+                <w:color w:val="000000"/>
+                <w:sz w:val="20"/>
+                <w:szCs w:val="20"/>
+              </w:rPr>
+              <w:br/>
+              <w:t xml:space="preserve">26) Section 5(a), last </w:t>
+            </w:r>
+            <w:proofErr w:type="spellStart"/>
+            <w:r>
+              <w:rPr>
+                <w:rFonts w:ascii="Arial" w:eastAsia="Times New Roman" w:hAnsi="Arial" w:cs="Times New Roman"/>
+                <w:color w:val="000000"/>
+                <w:sz w:val="20"/>
+                <w:szCs w:val="20"/>
+              </w:rPr>
+              <w:t>para</w:t>
+            </w:r>
+            <w:proofErr w:type="spellEnd"/>
+            <w:r>
+              <w:rPr>
+                <w:rFonts w:ascii="Arial" w:eastAsia="Times New Roman" w:hAnsi="Arial" w:cs="Times New Roman"/>
+                <w:color w:val="000000"/>
+                <w:sz w:val="20"/>
+                <w:szCs w:val="20"/>
+              </w:rPr>
+              <w:t>, last line: "the" is repeated"</w:t>
+            </w:r>
+            <w:r>
+              <w:rPr>
+                <w:rFonts w:ascii="Arial" w:eastAsia="Times New Roman" w:hAnsi="Arial" w:cs="Times New Roman"/>
+                <w:color w:val="000000"/>
+                <w:sz w:val="20"/>
+                <w:szCs w:val="20"/>
+              </w:rPr>
+              <w:br/>
+              <w:t xml:space="preserve">27) Section 5(b), first </w:t>
+            </w:r>
+            <w:proofErr w:type="spellStart"/>
+            <w:r>
+              <w:rPr>
+                <w:rFonts w:ascii="Arial" w:eastAsia="Times New Roman" w:hAnsi="Arial" w:cs="Times New Roman"/>
+                <w:color w:val="000000"/>
+                <w:sz w:val="20"/>
+                <w:szCs w:val="20"/>
+              </w:rPr>
+              <w:t>para</w:t>
+            </w:r>
+            <w:proofErr w:type="spellEnd"/>
+            <w:r>
+              <w:rPr>
+                <w:rFonts w:ascii="Arial" w:eastAsia="Times New Roman" w:hAnsi="Arial" w:cs="Times New Roman"/>
+                <w:color w:val="000000"/>
+                <w:sz w:val="20"/>
+                <w:szCs w:val="20"/>
+              </w:rPr>
+              <w:t>, line 1: change to "of the asynchronous"</w:t>
+            </w:r>
+            <w:r>
+              <w:rPr>
+                <w:rFonts w:ascii="Arial" w:eastAsia="Times New Roman" w:hAnsi="Arial" w:cs="Times New Roman"/>
+                <w:color w:val="000000"/>
+                <w:sz w:val="20"/>
+                <w:szCs w:val="20"/>
+              </w:rPr>
+              <w:br/>
+              <w:t xml:space="preserve">28) Section 6, first </w:t>
+            </w:r>
+            <w:proofErr w:type="spellStart"/>
+            <w:r>
+              <w:rPr>
+                <w:rFonts w:ascii="Arial" w:eastAsia="Times New Roman" w:hAnsi="Arial" w:cs="Times New Roman"/>
+                <w:color w:val="000000"/>
+                <w:sz w:val="20"/>
+                <w:szCs w:val="20"/>
+              </w:rPr>
+              <w:t>para</w:t>
+            </w:r>
+            <w:proofErr w:type="spellEnd"/>
+            <w:r>
+              <w:rPr>
+                <w:rFonts w:ascii="Arial" w:eastAsia="Times New Roman" w:hAnsi="Arial" w:cs="Times New Roman"/>
+                <w:color w:val="000000"/>
+                <w:sz w:val="20"/>
+                <w:szCs w:val="20"/>
+              </w:rPr>
+              <w:t xml:space="preserve">, line 1: change to "Following theoretical underpinnings (Li and </w:t>
+            </w:r>
+            <w:proofErr w:type="spellStart"/>
+            <w:r>
+              <w:rPr>
+                <w:rFonts w:ascii="Arial" w:eastAsia="Times New Roman" w:hAnsi="Arial" w:cs="Times New Roman"/>
+                <w:color w:val="000000"/>
+                <w:sz w:val="20"/>
+                <w:szCs w:val="20"/>
+              </w:rPr>
+              <w:t>Parashar</w:t>
+            </w:r>
+            <w:proofErr w:type="spellEnd"/>
+            <w:r>
+              <w:rPr>
+                <w:rFonts w:ascii="Arial" w:eastAsia="Times New Roman" w:hAnsi="Arial" w:cs="Times New Roman"/>
+                <w:color w:val="000000"/>
+                <w:sz w:val="20"/>
+                <w:szCs w:val="20"/>
+              </w:rPr>
+              <w:t xml:space="preserve"> 2007, </w:t>
+            </w:r>
+            <w:proofErr w:type="spellStart"/>
+            <w:r>
+              <w:rPr>
+                <w:rFonts w:ascii="Arial" w:eastAsia="Times New Roman" w:hAnsi="Arial" w:cs="Times New Roman"/>
+                <w:color w:val="000000"/>
+                <w:sz w:val="20"/>
+                <w:szCs w:val="20"/>
+              </w:rPr>
+              <w:t>Gallicchio</w:t>
+            </w:r>
+            <w:proofErr w:type="spellEnd"/>
+            <w:r>
+              <w:rPr>
+                <w:rFonts w:ascii="Arial" w:eastAsia="Times New Roman" w:hAnsi="Arial" w:cs="Times New Roman"/>
+                <w:color w:val="000000"/>
+                <w:sz w:val="20"/>
+                <w:szCs w:val="20"/>
+              </w:rPr>
+              <w:t xml:space="preserve"> et al. 2008), in this paper..."</w:t>
+            </w:r>
+            <w:r>
+              <w:rPr>
+                <w:rFonts w:ascii="Arial" w:eastAsia="Times New Roman" w:hAnsi="Arial" w:cs="Times New Roman"/>
+                <w:color w:val="000000"/>
+                <w:sz w:val="20"/>
+                <w:szCs w:val="20"/>
+              </w:rPr>
+              <w:br/>
+              <w:t xml:space="preserve">29) Section 6, second </w:t>
+            </w:r>
+            <w:proofErr w:type="spellStart"/>
+            <w:r>
+              <w:rPr>
+                <w:rFonts w:ascii="Arial" w:eastAsia="Times New Roman" w:hAnsi="Arial" w:cs="Times New Roman"/>
+                <w:color w:val="000000"/>
+                <w:sz w:val="20"/>
+                <w:szCs w:val="20"/>
+              </w:rPr>
+              <w:t>para</w:t>
+            </w:r>
+            <w:proofErr w:type="spellEnd"/>
+            <w:r>
+              <w:rPr>
+                <w:rFonts w:ascii="Arial" w:eastAsia="Times New Roman" w:hAnsi="Arial" w:cs="Times New Roman"/>
+                <w:color w:val="000000"/>
+                <w:sz w:val="20"/>
+                <w:szCs w:val="20"/>
+              </w:rPr>
+              <w:t>, line 2: change "enable" to "enables"</w:t>
+            </w:r>
+            <w:r>
+              <w:rPr>
+                <w:rFonts w:ascii="Arial" w:eastAsia="Times New Roman" w:hAnsi="Arial" w:cs="Times New Roman"/>
+                <w:color w:val="000000"/>
+                <w:sz w:val="20"/>
+                <w:szCs w:val="20"/>
+              </w:rPr>
+              <w:br/>
+              <w:t xml:space="preserve">30) Section 6, second </w:t>
+            </w:r>
+            <w:proofErr w:type="spellStart"/>
+            <w:r>
+              <w:rPr>
+                <w:rFonts w:ascii="Arial" w:eastAsia="Times New Roman" w:hAnsi="Arial" w:cs="Times New Roman"/>
+                <w:color w:val="000000"/>
+                <w:sz w:val="20"/>
+                <w:szCs w:val="20"/>
+              </w:rPr>
+              <w:t>para</w:t>
+            </w:r>
+            <w:proofErr w:type="spellEnd"/>
+            <w:r>
+              <w:rPr>
+                <w:rFonts w:ascii="Arial" w:eastAsia="Times New Roman" w:hAnsi="Arial" w:cs="Times New Roman"/>
+                <w:color w:val="000000"/>
+                <w:sz w:val="20"/>
+                <w:szCs w:val="20"/>
+              </w:rPr>
+              <w:t>, line 5: change "out weight" to "outweigh".</w:t>
             </w:r>
           </w:p>
           <w:p>
@@ -623,7 +1231,7 @@
           <w:insideH w:val="single" w:sz="4" w:space="0" w:color="auto"/>
           <w:insideV w:val="single" w:sz="4" w:space="0" w:color="auto"/>
         </w:tblBorders>
-        <w:tblLook w:val="0000"/>
+        <w:tblLook w:val="0000" w:firstRow="0" w:lastRow="0" w:firstColumn="0" w:lastColumn="0" w:noHBand="0" w:noVBand="0"/>
       </w:tblPr>
       <w:tblGrid>
         <w:gridCol w:w="733"/>
@@ -692,11 +1300,27 @@
             </w:r>
             <w:r>
               <w:br/>
-              <w:t>as disussed here, with the general class of "parameter sweep" application --</w:t>
-            </w:r>
-            <w:r>
-              <w:br/>
-              <w:t>where some synchronisation may also be required</w:t>
+              <w:t xml:space="preserve">as </w:t>
+            </w:r>
+            <w:proofErr w:type="spellStart"/>
+            <w:r>
+              <w:t>disussed</w:t>
+            </w:r>
+            <w:proofErr w:type="spellEnd"/>
+            <w:r>
+              <w:t xml:space="preserve"> here, with the general class of "parameter sweep" application --</w:t>
+            </w:r>
+            <w:r>
+              <w:br/>
+              <w:t xml:space="preserve">where some </w:t>
+            </w:r>
+            <w:proofErr w:type="spellStart"/>
+            <w:r>
+              <w:t>synchronisation</w:t>
+            </w:r>
+            <w:proofErr w:type="spellEnd"/>
+            <w:r>
+              <w:t xml:space="preserve"> may also be required</w:t>
             </w:r>
             <w:r>
               <w:t>.</w:t>
@@ -740,7 +1364,23 @@
             </w:r>
             <w:r>
               <w:br/>
-              <w:t>such as T_ex, T_mgmt are not clear. For instance, the mention of an</w:t>
+              <w:t xml:space="preserve">such as </w:t>
+            </w:r>
+            <w:proofErr w:type="spellStart"/>
+            <w:r>
+              <w:t>T_ex</w:t>
+            </w:r>
+            <w:proofErr w:type="spellEnd"/>
+            <w:r>
+              <w:t xml:space="preserve">, </w:t>
+            </w:r>
+            <w:proofErr w:type="spellStart"/>
+            <w:r>
+              <w:t>T_mgmt</w:t>
+            </w:r>
+            <w:proofErr w:type="spellEnd"/>
+            <w:r>
+              <w:t xml:space="preserve"> are not clear. For instance, the mention of an</w:t>
             </w:r>
             <w:r>
               <w:br/>
@@ -768,7 +1408,12 @@
           </w:tcPr>
           <w:p>
             <w:r>
-              <w:t>We changed the terminology/symobols used and explained the equation better. Removed reference to advert-server from this section. We explained the effect of distribution on the terms in equation 2.2 in section 5 (b).</w:t>
+              <w:t>We changed the terminology/sym</w:t>
+            </w:r>
+            <w:bookmarkStart w:id="0" w:name="_GoBack"/>
+            <w:bookmarkEnd w:id="0"/>
+            <w:r>
+              <w:t>bols used and explained the equation better. Removed reference to advert-server from this section. We explained the effect of distribution on the terms in equation 2.2 in section 5 (b).</w:t>
             </w:r>
           </w:p>
         </w:tc>
@@ -832,7 +1477,23 @@
             </w:r>
             <w:r>
               <w:br/>
-              <w:t>advert in this context. Also how is a key/value pair generated. What does it</w:t>
+              <w:t xml:space="preserve">advert in this </w:t>
+            </w:r>
+            <w:proofErr w:type="gramStart"/>
+            <w:r>
+              <w:t>context.</w:t>
+            </w:r>
+            <w:proofErr w:type="gramEnd"/>
+            <w:r>
+              <w:t xml:space="preserve"> Also how is a key/value pair </w:t>
+            </w:r>
+            <w:proofErr w:type="gramStart"/>
+            <w:r>
+              <w:t>generated.</w:t>
+            </w:r>
+            <w:proofErr w:type="gramEnd"/>
+            <w:r>
+              <w:t xml:space="preserve"> What does it</w:t>
             </w:r>
             <w:r>
               <w:br/>
@@ -910,20 +1571,18 @@
         </w:tc>
       </w:tr>
     </w:tbl>
-    <w:p>
-      <w:bookmarkStart w:id="0" w:name="_GoBack"/>
-      <w:bookmarkEnd w:id="0"/>
-    </w:p>
+    <w:p/>
     <w:sectPr>
       <w:pgSz w:w="12240" w:h="15840"/>
-      <w:pgMar w:top="1440" w:right="1800" w:bottom="1440" w:left="1800" w:gutter="0"/>
+      <w:pgMar w:top="1440" w:right="1800" w:bottom="1440" w:left="1800" w:header="720" w:footer="720" w:gutter="0"/>
+      <w:cols w:space="720"/>
     </w:sectPr>
   </w:body>
 </w:document>
 </file>
 
 <file path=word/styles.xml><?xml version="1.0" encoding="utf-8"?>
-<w:styles xmlns:r="http://schemas.openxmlformats.org/officeDocument/2006/relationships" xmlns:w="http://schemas.openxmlformats.org/wordprocessingml/2006/main">
+<w:styles xmlns:mc="http://schemas.openxmlformats.org/markup-compatibility/2006" xmlns:r="http://schemas.openxmlformats.org/officeDocument/2006/relationships" xmlns:w="http://schemas.openxmlformats.org/wordprocessingml/2006/main" xmlns:w14="http://schemas.microsoft.com/office/word/2010/wordml" mc:Ignorable="w14">
   <w:docDefaults>
     <w:rPrDefault>
       <w:rPr>
@@ -1081,14 +1740,15 @@
   </w:style>
   <w:style w:type="character" w:default="1" w:styleId="DefaultParagraphFont">
     <w:name w:val="Default Paragraph Font"/>
+    <w:uiPriority w:val="1"/>
     <w:semiHidden/>
     <w:unhideWhenUsed/>
   </w:style>
   <w:style w:type="table" w:default="1" w:styleId="TableNormal">
     <w:name w:val="Normal Table"/>
+    <w:uiPriority w:val="99"/>
     <w:semiHidden/>
     <w:unhideWhenUsed/>
-    <w:qFormat/>
     <w:tblPr>
       <w:tblInd w:w="0" w:type="dxa"/>
       <w:tblCellMar>
@@ -1101,6 +1761,7 @@
   </w:style>
   <w:style w:type="numbering" w:default="1" w:styleId="NoList">
     <w:name w:val="No List"/>
+    <w:uiPriority w:val="99"/>
     <w:semiHidden/>
     <w:unhideWhenUsed/>
   </w:style>
@@ -1266,6 +1927,7 @@
   <w:style w:type="character" w:default="1" w:styleId="DefaultParagraphFont">
     <w:name w:val="Default Paragraph Font"/>
     <w:uiPriority w:val="1"/>
+    <w:semiHidden/>
     <w:unhideWhenUsed/>
   </w:style>
   <w:style w:type="table" w:default="1" w:styleId="TableNormal">

</xml_diff>